<commit_message>
Upload Link version of resume, and update paper version for TPM.
</commit_message>
<xml_diff>
--- a/Resume/240910-TPM-Paper-Resume-Jonas Li.docx
+++ b/Resume/240910-TPM-Paper-Resume-Jonas Li.docx
@@ -1299,11 +1299,40 @@
             </w:pPr>
             <w:r>
               <w:rPr>
-                <w:rFonts w:hint="eastAsia" w:ascii="Cambria" w:hAnsi="Cambria" w:eastAsia="黑体" w:cs="Cambria"/>
-                <w:sz w:val="20"/>
-                <w:szCs w:val="20"/>
-              </w:rPr>
-              <w:t xml:space="preserve">Managed </w:t>
+                <w:rFonts w:hint="default" w:ascii="Cambria" w:hAnsi="Cambria" w:eastAsia="黑体" w:cs="Cambria"/>
+                <w:sz w:val="20"/>
+                <w:szCs w:val="20"/>
+                <w:lang w:val="en-US"/>
+              </w:rPr>
+              <w:t xml:space="preserve">Made </w:t>
+            </w:r>
+            <w:r>
+              <w:rPr>
+                <w:rFonts w:hint="default" w:ascii="Cambria" w:hAnsi="Cambria" w:eastAsia="黑体" w:cs="Cambria"/>
+                <w:b/>
+                <w:bCs/>
+                <w:sz w:val="20"/>
+                <w:szCs w:val="20"/>
+                <w:lang w:val="en-US"/>
+              </w:rPr>
+              <w:t>final judgement</w:t>
+            </w:r>
+            <w:r>
+              <w:rPr>
+                <w:rFonts w:hint="default" w:ascii="Cambria" w:hAnsi="Cambria" w:eastAsia="黑体" w:cs="Cambria"/>
+                <w:sz w:val="20"/>
+                <w:szCs w:val="20"/>
+                <w:lang w:val="en-US"/>
+              </w:rPr>
+              <w:t xml:space="preserve"> on cases of violating rules during events, and m</w:t>
+            </w:r>
+            <w:r>
+              <w:rPr>
+                <w:rFonts w:hint="eastAsia" w:ascii="Cambria" w:hAnsi="Cambria" w:eastAsia="黑体" w:cs="Cambria"/>
+                <w:sz w:val="20"/>
+                <w:szCs w:val="20"/>
+              </w:rPr>
+              <w:t xml:space="preserve">anaged </w:t>
             </w:r>
             <w:r>
               <w:rPr>
@@ -1315,30 +1344,42 @@
               </w:rPr>
               <w:t>technical troubleshooting</w:t>
             </w:r>
-            <w:r>
-              <w:rPr>
-                <w:rFonts w:hint="eastAsia" w:ascii="Cambria" w:hAnsi="Cambria" w:eastAsia="黑体" w:cs="Cambria"/>
-                <w:sz w:val="20"/>
-                <w:szCs w:val="20"/>
-              </w:rPr>
-              <w:t xml:space="preserve"> and </w:t>
-            </w:r>
+          </w:p>
+          <w:p>
+            <w:pPr>
+              <w:numPr>
+                <w:ilvl w:val="0"/>
+                <w:numId w:val="2"/>
+              </w:numPr>
+              <w:spacing w:line="280" w:lineRule="exact"/>
+              <w:ind w:left="840"/>
+              <w:rPr>
+                <w:rFonts w:ascii="Cambria" w:hAnsi="Cambria" w:eastAsia="黑体" w:cs="Cambria"/>
+                <w:sz w:val="20"/>
+                <w:szCs w:val="20"/>
+              </w:rPr>
+            </w:pPr>
             <w:r>
               <w:rPr>
                 <w:rFonts w:hint="default" w:ascii="Cambria" w:hAnsi="Cambria" w:eastAsia="黑体" w:cs="Cambria"/>
+                <w:b/>
+                <w:bCs/>
                 <w:sz w:val="20"/>
                 <w:szCs w:val="20"/>
                 <w:lang w:val="en-US"/>
               </w:rPr>
-              <w:t>safety issues</w:t>
-            </w:r>
-            <w:r>
-              <w:rPr>
-                <w:rFonts w:hint="eastAsia" w:ascii="Cambria" w:hAnsi="Cambria" w:eastAsia="黑体" w:cs="Cambria"/>
-                <w:sz w:val="20"/>
-                <w:szCs w:val="20"/>
-              </w:rPr>
-              <w:t>, ensuring event flow and equipment functionality.</w:t>
+              <w:t>Facilitated meetings</w:t>
+            </w:r>
+            <w:r>
+              <w:rPr>
+                <w:rFonts w:hint="default" w:ascii="Cambria" w:hAnsi="Cambria" w:eastAsia="黑体" w:cs="Cambria"/>
+                <w:b w:val="0"/>
+                <w:bCs w:val="0"/>
+                <w:sz w:val="20"/>
+                <w:szCs w:val="20"/>
+                <w:lang w:val="en-US"/>
+              </w:rPr>
+              <w:t xml:space="preserve"> for event coordinators regarding event schedule, event logistics, etc.</w:t>
             </w:r>
           </w:p>
         </w:tc>
@@ -1382,6 +1423,21 @@
             </w:pPr>
             <w:r>
               <w:rPr>
+                <w:rFonts w:hint="default" w:ascii="Cambria" w:hAnsi="Cambria" w:eastAsia="黑体" w:cs="Cambria"/>
+                <w:b/>
+                <w:bCs/>
+                <w:color w:val="auto"/>
+                <w:sz w:val="20"/>
+                <w:szCs w:val="20"/>
+                <w:u w:val="none"/>
+                <w:lang w:val="en-US"/>
+              </w:rPr>
+              <w:t xml:space="preserve">DJI </w:t>
+            </w:r>
+            <w:bookmarkStart w:id="0" w:name="_GoBack"/>
+            <w:bookmarkEnd w:id="0"/>
+            <w:r>
+              <w:rPr>
                 <w:rFonts w:ascii="Cambria" w:hAnsi="Cambria" w:eastAsia="黑体" w:cs="Cambria"/>
                 <w:b/>
                 <w:bCs/>
@@ -1895,22 +1951,12 @@
             </w:pPr>
             <w:r>
               <w:rPr>
-                <w:rFonts w:ascii="Cambria" w:hAnsi="Cambria" w:eastAsia="黑体" w:cs="Cambria"/>
-                <w:sz w:val="20"/>
-                <w:szCs w:val="20"/>
-              </w:rPr>
-              <w:t xml:space="preserve">Secured </w:t>
-            </w:r>
-            <w:r>
-              <w:rPr>
-                <w:rFonts w:hint="default" w:ascii="Arial" w:hAnsi="Arial" w:eastAsia="黑体" w:cs="Arial"/>
-                <w:b/>
-                <w:bCs/>
+                <w:rFonts w:hint="default" w:ascii="Cambria" w:hAnsi="Cambria" w:eastAsia="黑体" w:cs="Cambria"/>
                 <w:sz w:val="20"/>
                 <w:szCs w:val="20"/>
                 <w:lang w:val="en-US"/>
               </w:rPr>
-              <w:t>$</w:t>
+              <w:t xml:space="preserve">Conduct competitor </w:t>
             </w:r>
             <w:r>
               <w:rPr>
@@ -1921,33 +1967,7 @@
                 <w:szCs w:val="20"/>
                 <w:lang w:val="en-US"/>
               </w:rPr>
-              <w:t>5</w:t>
-            </w:r>
-            <w:r>
-              <w:rPr>
-                <w:rFonts w:hint="eastAsia" w:ascii="Cambria" w:hAnsi="Cambria" w:eastAsia="黑体" w:cs="Cambria"/>
-                <w:b/>
-                <w:bCs/>
-                <w:sz w:val="20"/>
-                <w:szCs w:val="20"/>
-              </w:rPr>
-              <w:t>,000</w:t>
-            </w:r>
-            <w:r>
-              <w:rPr>
-                <w:rFonts w:hint="eastAsia" w:ascii="Cambria" w:hAnsi="Cambria" w:eastAsia="黑体" w:cs="Cambria"/>
-                <w:sz w:val="20"/>
-                <w:szCs w:val="20"/>
-              </w:rPr>
-              <w:t xml:space="preserve"> in </w:t>
-            </w:r>
-            <w:r>
-              <w:rPr>
-                <w:rFonts w:ascii="Cambria" w:hAnsi="Cambria" w:eastAsia="黑体" w:cs="Cambria"/>
-                <w:sz w:val="20"/>
-                <w:szCs w:val="20"/>
-              </w:rPr>
-              <w:t xml:space="preserve">sponsorship </w:t>
+              <w:t>data analysis</w:t>
             </w:r>
             <w:r>
               <w:rPr>
@@ -1956,7 +1976,7 @@
                 <w:szCs w:val="20"/>
                 <w:lang w:val="en-US"/>
               </w:rPr>
-              <w:t xml:space="preserve">and gained </w:t>
+              <w:t xml:space="preserve"> to define features and </w:t>
             </w:r>
             <w:r>
               <w:rPr>
@@ -1967,7 +1987,7 @@
                 <w:szCs w:val="20"/>
                 <w:lang w:val="en-US"/>
               </w:rPr>
-              <w:t>publicity</w:t>
+              <w:t>checkout deliveries</w:t>
             </w:r>
             <w:r>
               <w:rPr>
@@ -1976,140 +1996,7 @@
                 <w:szCs w:val="20"/>
                 <w:lang w:val="en-US"/>
               </w:rPr>
-              <w:t xml:space="preserve"> from Jiefang </w:t>
-            </w:r>
-            <w:r>
-              <w:rPr>
-                <w:rFonts w:hint="default" w:ascii="Cambria" w:hAnsi="Cambria" w:eastAsia="黑体" w:cs="Cambria"/>
-                <w:b/>
-                <w:bCs/>
-                <w:sz w:val="20"/>
-                <w:szCs w:val="20"/>
-                <w:lang w:val="en-US"/>
-              </w:rPr>
-              <w:t>Daily News</w:t>
-            </w:r>
-          </w:p>
-          <w:p>
-            <w:pPr>
-              <w:spacing w:line="280" w:lineRule="exact"/>
-              <w:rPr>
-                <w:rFonts w:ascii="Cambria" w:hAnsi="Cambria" w:eastAsia="黑体" w:cs="Cambria"/>
-                <w:sz w:val="20"/>
-                <w:szCs w:val="20"/>
-              </w:rPr>
-            </w:pPr>
-            <w:r>
-              <w:rPr>
-                <w:rFonts w:hint="eastAsia" w:ascii="Cambria" w:hAnsi="Cambria" w:eastAsia="黑体" w:cs="Cambria"/>
-                <w:sz w:val="20"/>
-                <w:szCs w:val="20"/>
-              </w:rPr>
-              <w:t xml:space="preserve">Computer Vision Engineer                                                                                                                                                   </w:t>
-            </w:r>
-            <w:r>
-              <w:rPr>
-                <w:rFonts w:hint="eastAsia" w:ascii="Cambria" w:hAnsi="Cambria" w:eastAsia="黑体" w:cs="Cambria"/>
-                <w:i/>
-                <w:iCs/>
-                <w:sz w:val="20"/>
-                <w:szCs w:val="20"/>
-              </w:rPr>
-              <w:t>Sep</w:t>
-            </w:r>
-            <w:r>
-              <w:rPr>
-                <w:rFonts w:hint="default" w:ascii="Cambria" w:hAnsi="Cambria" w:eastAsia="黑体" w:cs="Cambria"/>
-                <w:i/>
-                <w:iCs/>
-                <w:sz w:val="20"/>
-                <w:szCs w:val="20"/>
-                <w:lang w:val="en-US"/>
-              </w:rPr>
-              <w:t>t</w:t>
-            </w:r>
-            <w:r>
-              <w:rPr>
-                <w:rFonts w:ascii="Cambria" w:hAnsi="Cambria" w:eastAsia="黑体" w:cs="Cambria"/>
-                <w:i/>
-                <w:iCs/>
-                <w:sz w:val="20"/>
-                <w:szCs w:val="20"/>
-              </w:rPr>
-              <w:t xml:space="preserve"> 202</w:t>
-            </w:r>
-            <w:r>
-              <w:rPr>
-                <w:rFonts w:hint="eastAsia" w:ascii="Cambria" w:hAnsi="Cambria" w:eastAsia="黑体" w:cs="Cambria"/>
-                <w:i/>
-                <w:iCs/>
-                <w:sz w:val="20"/>
-                <w:szCs w:val="20"/>
-              </w:rPr>
-              <w:t>0</w:t>
-            </w:r>
-            <w:r>
-              <w:rPr>
-                <w:rFonts w:ascii="Cambria" w:hAnsi="Cambria" w:eastAsia="黑体" w:cs="Cambria"/>
-                <w:i/>
-                <w:iCs/>
-                <w:sz w:val="20"/>
-                <w:szCs w:val="20"/>
-              </w:rPr>
-              <w:t xml:space="preserve"> - </w:t>
-            </w:r>
-            <w:r>
-              <w:rPr>
-                <w:rFonts w:hint="eastAsia" w:ascii="Cambria" w:hAnsi="Cambria" w:eastAsia="黑体" w:cs="Cambria"/>
-                <w:i/>
-                <w:iCs/>
-                <w:sz w:val="20"/>
-                <w:szCs w:val="20"/>
-              </w:rPr>
-              <w:t>Sep</w:t>
-            </w:r>
-            <w:r>
-              <w:rPr>
-                <w:rFonts w:hint="default" w:ascii="Cambria" w:hAnsi="Cambria" w:eastAsia="黑体" w:cs="Cambria"/>
-                <w:i/>
-                <w:iCs/>
-                <w:sz w:val="20"/>
-                <w:szCs w:val="20"/>
-                <w:lang w:val="en-US"/>
-              </w:rPr>
-              <w:t>t</w:t>
-            </w:r>
-            <w:r>
-              <w:rPr>
-                <w:rFonts w:hint="eastAsia" w:ascii="Cambria" w:hAnsi="Cambria" w:eastAsia="黑体" w:cs="Cambria"/>
-                <w:i/>
-                <w:iCs/>
-                <w:sz w:val="20"/>
-                <w:szCs w:val="20"/>
-              </w:rPr>
-              <w:t xml:space="preserve"> 2023</w:t>
-            </w:r>
-          </w:p>
-          <w:p>
-            <w:pPr>
-              <w:spacing w:line="280" w:lineRule="exact"/>
-              <w:rPr>
-                <w:rFonts w:ascii="Cambria" w:hAnsi="Cambria" w:eastAsia="黑体" w:cs="Cambria"/>
-                <w:i/>
-                <w:iCs/>
-                <w:sz w:val="20"/>
-                <w:szCs w:val="20"/>
-              </w:rPr>
-            </w:pPr>
-            <w:r>
-              <w:rPr>
-                <w:rFonts w:hint="eastAsia" w:ascii="Cambria" w:hAnsi="Cambria" w:eastAsia="黑体" w:cs="Cambria"/>
-                <w:i/>
-                <w:iCs/>
-                <w:sz w:val="20"/>
-                <w:szCs w:val="20"/>
-              </w:rPr>
-              <w:t>Development of a real-time auto-aim system for mobile robots on NVIDIA NX in C++/Linux environment</w:t>
+              <w:t xml:space="preserve"> of robots</w:t>
             </w:r>
           </w:p>
           <w:p>
@@ -2128,21 +2015,22 @@
             </w:pPr>
             <w:r>
               <w:rPr>
-                <w:rFonts w:hint="eastAsia" w:ascii="Cambria" w:hAnsi="Cambria" w:eastAsia="黑体" w:cs="Cambria"/>
-                <w:sz w:val="20"/>
-                <w:szCs w:val="20"/>
-              </w:rPr>
-              <w:t xml:space="preserve">Calibrated </w:t>
-            </w:r>
-            <w:r>
-              <w:rPr>
-                <w:rFonts w:hint="eastAsia" w:ascii="Cambria" w:hAnsi="Cambria" w:eastAsia="黑体" w:cs="Cambria"/>
-                <w:b/>
-                <w:bCs/>
-                <w:sz w:val="20"/>
-                <w:szCs w:val="20"/>
-              </w:rPr>
-              <w:t xml:space="preserve">Hikvision </w:t>
+                <w:rFonts w:ascii="Cambria" w:hAnsi="Cambria" w:eastAsia="黑体" w:cs="Cambria"/>
+                <w:sz w:val="20"/>
+                <w:szCs w:val="20"/>
+              </w:rPr>
+              <w:t xml:space="preserve">Secured </w:t>
+            </w:r>
+            <w:r>
+              <w:rPr>
+                <w:rFonts w:hint="default" w:ascii="Arial" w:hAnsi="Arial" w:eastAsia="黑体" w:cs="Arial"/>
+                <w:b/>
+                <w:bCs/>
+                <w:sz w:val="20"/>
+                <w:szCs w:val="20"/>
+                <w:lang w:val="en-US"/>
+              </w:rPr>
+              <w:t>$</w:t>
             </w:r>
             <w:r>
               <w:rPr>
@@ -2153,41 +2041,193 @@
                 <w:szCs w:val="20"/>
                 <w:lang w:val="en-US"/>
               </w:rPr>
-              <w:t xml:space="preserve">industrial </w:t>
-            </w:r>
-            <w:r>
-              <w:rPr>
-                <w:rFonts w:hint="eastAsia" w:ascii="Cambria" w:hAnsi="Cambria" w:eastAsia="黑体" w:cs="Cambria"/>
-                <w:b/>
-                <w:bCs/>
-                <w:sz w:val="20"/>
-                <w:szCs w:val="20"/>
-              </w:rPr>
-              <w:t>cameras</w:t>
-            </w:r>
-            <w:r>
-              <w:rPr>
-                <w:rFonts w:hint="eastAsia" w:ascii="Cambria" w:hAnsi="Cambria" w:eastAsia="黑体" w:cs="Cambria"/>
-                <w:sz w:val="20"/>
-                <w:szCs w:val="20"/>
-              </w:rPr>
-              <w:t xml:space="preserve"> using </w:t>
-            </w:r>
-            <w:r>
-              <w:rPr>
-                <w:rFonts w:ascii="Cambria" w:hAnsi="Cambria" w:eastAsia="黑体" w:cs="Cambria"/>
-                <w:sz w:val="20"/>
-                <w:szCs w:val="20"/>
-              </w:rPr>
-              <w:t>MATLAB</w:t>
-            </w:r>
-            <w:r>
-              <w:rPr>
-                <w:rFonts w:hint="eastAsia" w:ascii="Cambria" w:hAnsi="Cambria" w:eastAsia="黑体" w:cs="Cambria"/>
-                <w:sz w:val="20"/>
-                <w:szCs w:val="20"/>
-              </w:rPr>
-              <w:t xml:space="preserve"> Camera Calibrator</w:t>
+              <w:t>5</w:t>
+            </w:r>
+            <w:r>
+              <w:rPr>
+                <w:rFonts w:hint="eastAsia" w:ascii="Cambria" w:hAnsi="Cambria" w:eastAsia="黑体" w:cs="Cambria"/>
+                <w:b/>
+                <w:bCs/>
+                <w:sz w:val="20"/>
+                <w:szCs w:val="20"/>
+              </w:rPr>
+              <w:t>,000</w:t>
+            </w:r>
+            <w:r>
+              <w:rPr>
+                <w:rFonts w:hint="eastAsia" w:ascii="Cambria" w:hAnsi="Cambria" w:eastAsia="黑体" w:cs="Cambria"/>
+                <w:sz w:val="20"/>
+                <w:szCs w:val="20"/>
+              </w:rPr>
+              <w:t xml:space="preserve"> in </w:t>
+            </w:r>
+            <w:r>
+              <w:rPr>
+                <w:rFonts w:ascii="Cambria" w:hAnsi="Cambria" w:eastAsia="黑体" w:cs="Cambria"/>
+                <w:sz w:val="20"/>
+                <w:szCs w:val="20"/>
+              </w:rPr>
+              <w:t xml:space="preserve">sponsorship </w:t>
+            </w:r>
+            <w:r>
+              <w:rPr>
+                <w:rFonts w:hint="default" w:ascii="Cambria" w:hAnsi="Cambria" w:eastAsia="黑体" w:cs="Cambria"/>
+                <w:sz w:val="20"/>
+                <w:szCs w:val="20"/>
+                <w:lang w:val="en-US"/>
+              </w:rPr>
+              <w:t xml:space="preserve">and gained </w:t>
+            </w:r>
+            <w:r>
+              <w:rPr>
+                <w:rFonts w:hint="default" w:ascii="Cambria" w:hAnsi="Cambria" w:eastAsia="黑体" w:cs="Cambria"/>
+                <w:b/>
+                <w:bCs/>
+                <w:sz w:val="20"/>
+                <w:szCs w:val="20"/>
+                <w:lang w:val="en-US"/>
+              </w:rPr>
+              <w:t>publicity</w:t>
+            </w:r>
+            <w:r>
+              <w:rPr>
+                <w:rFonts w:hint="default" w:ascii="Cambria" w:hAnsi="Cambria" w:eastAsia="黑体" w:cs="Cambria"/>
+                <w:sz w:val="20"/>
+                <w:szCs w:val="20"/>
+                <w:lang w:val="en-US"/>
+              </w:rPr>
+              <w:t xml:space="preserve"> from Jiefang </w:t>
+            </w:r>
+            <w:r>
+              <w:rPr>
+                <w:rFonts w:hint="default" w:ascii="Cambria" w:hAnsi="Cambria" w:eastAsia="黑体" w:cs="Cambria"/>
+                <w:b/>
+                <w:bCs/>
+                <w:sz w:val="20"/>
+                <w:szCs w:val="20"/>
+                <w:lang w:val="en-US"/>
+              </w:rPr>
+              <w:t>Daily News</w:t>
+            </w:r>
+          </w:p>
+          <w:p>
+            <w:pPr>
+              <w:spacing w:line="280" w:lineRule="exact"/>
+              <w:rPr>
+                <w:rFonts w:ascii="Cambria" w:hAnsi="Cambria" w:eastAsia="黑体" w:cs="Cambria"/>
+                <w:sz w:val="20"/>
+                <w:szCs w:val="20"/>
+              </w:rPr>
+            </w:pPr>
+            <w:r>
+              <w:rPr>
+                <w:rFonts w:hint="eastAsia" w:ascii="Cambria" w:hAnsi="Cambria" w:eastAsia="黑体" w:cs="Cambria"/>
+                <w:sz w:val="20"/>
+                <w:szCs w:val="20"/>
+              </w:rPr>
+              <w:t xml:space="preserve">Computer Vision Engineer                                                                                                                                                   </w:t>
+            </w:r>
+            <w:r>
+              <w:rPr>
+                <w:rFonts w:hint="eastAsia" w:ascii="Cambria" w:hAnsi="Cambria" w:eastAsia="黑体" w:cs="Cambria"/>
+                <w:i/>
+                <w:iCs/>
+                <w:sz w:val="20"/>
+                <w:szCs w:val="20"/>
+              </w:rPr>
+              <w:t>Sep</w:t>
+            </w:r>
+            <w:r>
+              <w:rPr>
+                <w:rFonts w:hint="default" w:ascii="Cambria" w:hAnsi="Cambria" w:eastAsia="黑体" w:cs="Cambria"/>
+                <w:i/>
+                <w:iCs/>
+                <w:sz w:val="20"/>
+                <w:szCs w:val="20"/>
+                <w:lang w:val="en-US"/>
+              </w:rPr>
+              <w:t>t</w:t>
+            </w:r>
+            <w:r>
+              <w:rPr>
+                <w:rFonts w:ascii="Cambria" w:hAnsi="Cambria" w:eastAsia="黑体" w:cs="Cambria"/>
+                <w:i/>
+                <w:iCs/>
+                <w:sz w:val="20"/>
+                <w:szCs w:val="20"/>
+              </w:rPr>
+              <w:t xml:space="preserve"> 202</w:t>
+            </w:r>
+            <w:r>
+              <w:rPr>
+                <w:rFonts w:hint="eastAsia" w:ascii="Cambria" w:hAnsi="Cambria" w:eastAsia="黑体" w:cs="Cambria"/>
+                <w:i/>
+                <w:iCs/>
+                <w:sz w:val="20"/>
+                <w:szCs w:val="20"/>
+              </w:rPr>
+              <w:t>0</w:t>
+            </w:r>
+            <w:r>
+              <w:rPr>
+                <w:rFonts w:ascii="Cambria" w:hAnsi="Cambria" w:eastAsia="黑体" w:cs="Cambria"/>
+                <w:i/>
+                <w:iCs/>
+                <w:sz w:val="20"/>
+                <w:szCs w:val="20"/>
+              </w:rPr>
+              <w:t xml:space="preserve"> - </w:t>
+            </w:r>
+            <w:r>
+              <w:rPr>
+                <w:rFonts w:hint="eastAsia" w:ascii="Cambria" w:hAnsi="Cambria" w:eastAsia="黑体" w:cs="Cambria"/>
+                <w:i/>
+                <w:iCs/>
+                <w:sz w:val="20"/>
+                <w:szCs w:val="20"/>
+              </w:rPr>
+              <w:t>Sep</w:t>
+            </w:r>
+            <w:r>
+              <w:rPr>
+                <w:rFonts w:hint="default" w:ascii="Cambria" w:hAnsi="Cambria" w:eastAsia="黑体" w:cs="Cambria"/>
+                <w:i/>
+                <w:iCs/>
+                <w:sz w:val="20"/>
+                <w:szCs w:val="20"/>
+                <w:lang w:val="en-US"/>
+              </w:rPr>
+              <w:t>t</w:t>
+            </w:r>
+            <w:r>
+              <w:rPr>
+                <w:rFonts w:hint="eastAsia" w:ascii="Cambria" w:hAnsi="Cambria" w:eastAsia="黑体" w:cs="Cambria"/>
+                <w:i/>
+                <w:iCs/>
+                <w:sz w:val="20"/>
+                <w:szCs w:val="20"/>
+              </w:rPr>
+              <w:t xml:space="preserve"> 2023</w:t>
+            </w:r>
+          </w:p>
+          <w:p>
+            <w:pPr>
+              <w:spacing w:line="280" w:lineRule="exact"/>
+              <w:rPr>
+                <w:rFonts w:ascii="Cambria" w:hAnsi="Cambria" w:eastAsia="黑体" w:cs="Cambria"/>
+                <w:sz w:val="20"/>
+                <w:szCs w:val="20"/>
+              </w:rPr>
+            </w:pPr>
+            <w:r>
+              <w:rPr>
+                <w:rFonts w:hint="eastAsia" w:ascii="Cambria" w:hAnsi="Cambria" w:eastAsia="黑体" w:cs="Cambria"/>
+                <w:i/>
+                <w:iCs/>
+                <w:sz w:val="20"/>
+                <w:szCs w:val="20"/>
+              </w:rPr>
+              <w:t>Development of a real-time auto-aim system for mobile robots on NVIDIA NX in C++/Linux environment</w:t>
             </w:r>
           </w:p>
           <w:p>
@@ -2206,32 +2246,112 @@
             </w:pPr>
             <w:r>
               <w:rPr>
-                <w:rFonts w:hint="eastAsia" w:ascii="Cambria" w:hAnsi="Cambria" w:eastAsia="黑体" w:cs="Cambria"/>
-                <w:sz w:val="20"/>
-                <w:szCs w:val="20"/>
-              </w:rPr>
-              <w:t xml:space="preserve">Co-designed the digital twins code </w:t>
-            </w:r>
-            <w:r>
-              <w:rPr>
-                <w:rFonts w:hint="eastAsia" w:ascii="Cambria" w:hAnsi="Cambria" w:eastAsia="黑体" w:cs="Cambria"/>
-                <w:b/>
-                <w:bCs/>
-                <w:sz w:val="20"/>
-                <w:szCs w:val="20"/>
-              </w:rPr>
-              <w:t>framework in C++</w:t>
+                <w:rFonts w:ascii="Cambria" w:hAnsi="Cambria" w:eastAsia="黑体" w:cs="Cambria"/>
+                <w:sz w:val="20"/>
+                <w:szCs w:val="20"/>
+              </w:rPr>
+              <w:t xml:space="preserve">Processed video inputs </w:t>
             </w:r>
             <w:r>
               <w:rPr>
                 <w:rFonts w:hint="default" w:ascii="Cambria" w:hAnsi="Cambria" w:eastAsia="黑体" w:cs="Cambria"/>
-                <w:b w:val="0"/>
-                <w:bCs w:val="0"/>
                 <w:sz w:val="20"/>
                 <w:szCs w:val="20"/>
                 <w:lang w:val="en-US"/>
               </w:rPr>
-              <w:t xml:space="preserve"> for mobile robots in complex environment</w:t>
+              <w:t xml:space="preserve">from </w:t>
+            </w:r>
+            <w:r>
+              <w:rPr>
+                <w:rFonts w:hint="eastAsia" w:ascii="Cambria" w:hAnsi="Cambria" w:eastAsia="黑体" w:cs="Cambria"/>
+                <w:b/>
+                <w:bCs/>
+                <w:sz w:val="20"/>
+                <w:szCs w:val="20"/>
+              </w:rPr>
+              <w:t xml:space="preserve">Hikvision </w:t>
+            </w:r>
+            <w:r>
+              <w:rPr>
+                <w:rFonts w:hint="default" w:ascii="Cambria" w:hAnsi="Cambria" w:eastAsia="黑体" w:cs="Cambria"/>
+                <w:b/>
+                <w:bCs/>
+                <w:sz w:val="20"/>
+                <w:szCs w:val="20"/>
+                <w:lang w:val="en-US"/>
+              </w:rPr>
+              <w:t xml:space="preserve">industrial </w:t>
+            </w:r>
+            <w:r>
+              <w:rPr>
+                <w:rFonts w:hint="eastAsia" w:ascii="Cambria" w:hAnsi="Cambria" w:eastAsia="黑体" w:cs="Cambria"/>
+                <w:b/>
+                <w:bCs/>
+                <w:sz w:val="20"/>
+                <w:szCs w:val="20"/>
+              </w:rPr>
+              <w:t>cameras</w:t>
+            </w:r>
+            <w:r>
+              <w:rPr>
+                <w:rFonts w:hint="default" w:ascii="Cambria" w:hAnsi="Cambria" w:eastAsia="黑体" w:cs="Cambria"/>
+                <w:b/>
+                <w:bCs/>
+                <w:sz w:val="20"/>
+                <w:szCs w:val="20"/>
+                <w:lang w:val="en-US"/>
+              </w:rPr>
+              <w:t xml:space="preserve"> </w:t>
+            </w:r>
+            <w:r>
+              <w:rPr>
+                <w:rFonts w:hint="eastAsia" w:ascii="Cambria" w:hAnsi="Cambria" w:eastAsia="黑体" w:cs="Cambria"/>
+                <w:sz w:val="20"/>
+                <w:szCs w:val="20"/>
+              </w:rPr>
+              <w:t>with</w:t>
+            </w:r>
+            <w:r>
+              <w:rPr>
+                <w:rFonts w:ascii="Cambria" w:hAnsi="Cambria" w:eastAsia="黑体" w:cs="Cambria"/>
+                <w:sz w:val="20"/>
+                <w:szCs w:val="20"/>
+              </w:rPr>
+              <w:t xml:space="preserve"> </w:t>
+            </w:r>
+            <w:r>
+              <w:rPr>
+                <w:rFonts w:ascii="Cambria" w:hAnsi="Cambria" w:eastAsia="黑体" w:cs="Cambria"/>
+                <w:b/>
+                <w:bCs/>
+                <w:sz w:val="20"/>
+                <w:szCs w:val="20"/>
+              </w:rPr>
+              <w:t>OpenCV</w:t>
+            </w:r>
+            <w:r>
+              <w:rPr>
+                <w:rFonts w:ascii="Cambria" w:hAnsi="Cambria" w:eastAsia="黑体" w:cs="Cambria"/>
+                <w:sz w:val="20"/>
+                <w:szCs w:val="20"/>
+              </w:rPr>
+              <w:t xml:space="preserve">  to</w:t>
+            </w:r>
+            <w:r>
+              <w:rPr>
+                <w:rFonts w:hint="eastAsia" w:ascii="Cambria" w:hAnsi="Cambria" w:eastAsia="黑体" w:cs="Cambria"/>
+                <w:sz w:val="20"/>
+                <w:szCs w:val="20"/>
+              </w:rPr>
+              <w:t xml:space="preserve"> support </w:t>
+            </w:r>
+            <w:r>
+              <w:rPr>
+                <w:rFonts w:ascii="Cambria" w:hAnsi="Cambria" w:eastAsia="黑体" w:cs="Cambria"/>
+                <w:sz w:val="20"/>
+                <w:szCs w:val="20"/>
+              </w:rPr>
+              <w:t>object detection</w:t>
             </w:r>
           </w:p>
           <w:p>
@@ -2250,132 +2370,47 @@
             </w:pPr>
             <w:r>
               <w:rPr>
-                <w:rFonts w:ascii="Cambria" w:hAnsi="Cambria" w:eastAsia="黑体" w:cs="Cambria"/>
-                <w:sz w:val="20"/>
-                <w:szCs w:val="20"/>
-              </w:rPr>
-              <w:t xml:space="preserve">Processed video inputs </w:t>
-            </w:r>
-            <w:r>
-              <w:rPr>
-                <w:rFonts w:hint="eastAsia" w:ascii="Cambria" w:hAnsi="Cambria" w:eastAsia="黑体" w:cs="Cambria"/>
-                <w:sz w:val="20"/>
-                <w:szCs w:val="20"/>
-              </w:rPr>
-              <w:t>with</w:t>
-            </w:r>
-            <w:r>
-              <w:rPr>
-                <w:rFonts w:ascii="Cambria" w:hAnsi="Cambria" w:eastAsia="黑体" w:cs="Cambria"/>
-                <w:sz w:val="20"/>
-                <w:szCs w:val="20"/>
-              </w:rPr>
-              <w:t xml:space="preserve"> </w:t>
-            </w:r>
-            <w:r>
-              <w:rPr>
-                <w:rFonts w:ascii="Cambria" w:hAnsi="Cambria" w:eastAsia="黑体" w:cs="Cambria"/>
-                <w:b/>
-                <w:bCs/>
-                <w:sz w:val="20"/>
-                <w:szCs w:val="20"/>
-              </w:rPr>
-              <w:t>OpenCV</w:t>
-            </w:r>
-            <w:r>
-              <w:rPr>
-                <w:rFonts w:ascii="Cambria" w:hAnsi="Cambria" w:eastAsia="黑体" w:cs="Cambria"/>
-                <w:sz w:val="20"/>
-                <w:szCs w:val="20"/>
-              </w:rPr>
-              <w:t xml:space="preserve"> for resizing, color </w:t>
-            </w:r>
-            <w:r>
-              <w:rPr>
-                <w:rFonts w:hint="eastAsia" w:ascii="Cambria" w:hAnsi="Cambria" w:eastAsia="黑体" w:cs="Cambria"/>
-                <w:sz w:val="20"/>
-                <w:szCs w:val="20"/>
-              </w:rPr>
-              <w:t>space</w:t>
-            </w:r>
-            <w:r>
-              <w:rPr>
-                <w:rFonts w:ascii="Cambria" w:hAnsi="Cambria" w:eastAsia="黑体" w:cs="Cambria"/>
-                <w:sz w:val="20"/>
-                <w:szCs w:val="20"/>
-              </w:rPr>
-              <w:t xml:space="preserve"> </w:t>
-            </w:r>
-            <w:r>
-              <w:rPr>
-                <w:rFonts w:hint="eastAsia" w:ascii="Cambria" w:hAnsi="Cambria" w:eastAsia="黑体" w:cs="Cambria"/>
-                <w:sz w:val="20"/>
-                <w:szCs w:val="20"/>
-              </w:rPr>
-              <w:t>conversion</w:t>
-            </w:r>
-            <w:r>
-              <w:rPr>
-                <w:rFonts w:ascii="Cambria" w:hAnsi="Cambria" w:eastAsia="黑体" w:cs="Cambria"/>
-                <w:sz w:val="20"/>
-                <w:szCs w:val="20"/>
-              </w:rPr>
-              <w:t xml:space="preserve">, and </w:t>
-            </w:r>
-            <w:r>
-              <w:rPr>
-                <w:rFonts w:hint="eastAsia" w:ascii="Cambria" w:hAnsi="Cambria" w:eastAsia="黑体" w:cs="Cambria"/>
-                <w:sz w:val="20"/>
-                <w:szCs w:val="20"/>
-              </w:rPr>
-              <w:t>blurring</w:t>
-            </w:r>
-            <w:r>
-              <w:rPr>
-                <w:rFonts w:ascii="Cambria" w:hAnsi="Cambria" w:eastAsia="黑体" w:cs="Cambria"/>
-                <w:sz w:val="20"/>
-                <w:szCs w:val="20"/>
-              </w:rPr>
-              <w:t xml:space="preserve"> to</w:t>
-            </w:r>
-            <w:r>
-              <w:rPr>
-                <w:rFonts w:hint="eastAsia" w:ascii="Cambria" w:hAnsi="Cambria" w:eastAsia="黑体" w:cs="Cambria"/>
-                <w:sz w:val="20"/>
-                <w:szCs w:val="20"/>
-              </w:rPr>
-              <w:t xml:space="preserve"> support </w:t>
-            </w:r>
-            <w:r>
-              <w:rPr>
-                <w:rFonts w:ascii="Cambria" w:hAnsi="Cambria" w:eastAsia="黑体" w:cs="Cambria"/>
-                <w:sz w:val="20"/>
-                <w:szCs w:val="20"/>
-              </w:rPr>
-              <w:t>object detection</w:t>
-            </w:r>
-          </w:p>
-          <w:p>
-            <w:pPr>
-              <w:numPr>
-                <w:ilvl w:val="0"/>
-                <w:numId w:val="2"/>
-              </w:numPr>
-              <w:spacing w:line="280" w:lineRule="exact"/>
-              <w:ind w:left="840"/>
-              <w:rPr>
-                <w:rFonts w:ascii="Cambria" w:hAnsi="Cambria" w:eastAsia="黑体" w:cs="Cambria"/>
-                <w:sz w:val="20"/>
-                <w:szCs w:val="20"/>
-              </w:rPr>
-            </w:pPr>
-            <w:r>
-              <w:rPr>
-                <w:rFonts w:hint="eastAsia" w:ascii="Cambria" w:hAnsi="Cambria" w:eastAsia="黑体" w:cs="Cambria"/>
-                <w:sz w:val="20"/>
-                <w:szCs w:val="20"/>
-              </w:rPr>
-              <w:t xml:space="preserve">Implemented a trajectory prediction algorithm using least squares method, improving efficiency by </w:t>
+                <w:rFonts w:hint="eastAsia" w:ascii="Cambria" w:hAnsi="Cambria" w:eastAsia="黑体" w:cs="Cambria"/>
+                <w:sz w:val="20"/>
+                <w:szCs w:val="20"/>
+              </w:rPr>
+              <w:t xml:space="preserve">Implemented a </w:t>
+            </w:r>
+            <w:r>
+              <w:rPr>
+                <w:rFonts w:hint="eastAsia" w:ascii="Cambria" w:hAnsi="Cambria" w:eastAsia="黑体" w:cs="Cambria"/>
+                <w:b/>
+                <w:bCs/>
+                <w:sz w:val="20"/>
+                <w:szCs w:val="20"/>
+              </w:rPr>
+              <w:t>trajectory prediction</w:t>
+            </w:r>
+            <w:r>
+              <w:rPr>
+                <w:rFonts w:hint="eastAsia" w:ascii="Cambria" w:hAnsi="Cambria" w:eastAsia="黑体" w:cs="Cambria"/>
+                <w:sz w:val="20"/>
+                <w:szCs w:val="20"/>
+              </w:rPr>
+              <w:t xml:space="preserve"> algorithm using </w:t>
+            </w:r>
+            <w:r>
+              <w:rPr>
+                <w:rFonts w:hint="eastAsia" w:ascii="Cambria" w:hAnsi="Cambria" w:eastAsia="黑体" w:cs="Cambria"/>
+                <w:b/>
+                <w:bCs/>
+                <w:sz w:val="20"/>
+                <w:szCs w:val="20"/>
+              </w:rPr>
+              <w:t>least squares</w:t>
+            </w:r>
+            <w:r>
+              <w:rPr>
+                <w:rFonts w:hint="eastAsia" w:ascii="Cambria" w:hAnsi="Cambria" w:eastAsia="黑体" w:cs="Cambria"/>
+                <w:sz w:val="20"/>
+                <w:szCs w:val="20"/>
+              </w:rPr>
+              <w:t xml:space="preserve"> method, improving efficiency by </w:t>
             </w:r>
             <w:r>
               <w:rPr>
@@ -2936,40 +2971,32 @@
               <w:spacing w:before="157" w:beforeLines="50"/>
               <w:textAlignment w:val="auto"/>
               <w:rPr>
-                <w:rFonts w:ascii="Cambria" w:hAnsi="Cambria" w:eastAsia="黑体" w:cs="Cambria"/>
-                <w:sz w:val="20"/>
-                <w:szCs w:val="20"/>
+                <w:rFonts w:hint="default" w:ascii="Cambria" w:hAnsi="Cambria" w:eastAsia="黑体" w:cs="Cambria"/>
+                <w:sz w:val="20"/>
+                <w:szCs w:val="20"/>
+                <w:lang w:val="en-US"/>
               </w:rPr>
             </w:pPr>
             <w:r>
               <w:rPr>
-                <w:rFonts w:ascii="Cambria" w:hAnsi="Cambria" w:eastAsia="黑体" w:cs="Cambria"/>
-                <w:b/>
-                <w:bCs/>
-                <w:sz w:val="20"/>
-                <w:szCs w:val="20"/>
-              </w:rPr>
-              <w:t>A Human Cognition</w:t>
-            </w:r>
-            <w:r>
-              <w:rPr>
-                <w:rFonts w:hint="eastAsia" w:ascii="Cambria" w:hAnsi="Cambria" w:eastAsia="黑体" w:cs="Cambria"/>
-                <w:b/>
-                <w:bCs/>
-                <w:sz w:val="20"/>
-                <w:szCs w:val="20"/>
-              </w:rPr>
-              <w:t>-</w:t>
-            </w:r>
-            <w:r>
-              <w:rPr>
-                <w:rFonts w:ascii="Cambria" w:hAnsi="Cambria" w:eastAsia="黑体" w:cs="Cambria"/>
-                <w:b/>
-                <w:bCs/>
-                <w:sz w:val="20"/>
-                <w:szCs w:val="20"/>
-              </w:rPr>
-              <w:t>Based Explainer For Deep Learning Decisions</w:t>
+                <w:rFonts w:hint="default" w:ascii="Cambria" w:hAnsi="Cambria" w:eastAsia="黑体" w:cs="Cambria"/>
+                <w:b/>
+                <w:bCs/>
+                <w:sz w:val="20"/>
+                <w:szCs w:val="20"/>
+                <w:lang w:val="en-US"/>
+              </w:rPr>
+              <w:t xml:space="preserve">Visual </w:t>
+            </w:r>
+            <w:r>
+              <w:rPr>
+                <w:rFonts w:ascii="Cambria" w:hAnsi="Cambria" w:eastAsia="黑体" w:cs="Cambria"/>
+                <w:b/>
+                <w:bCs/>
+                <w:sz w:val="20"/>
+                <w:szCs w:val="20"/>
+              </w:rPr>
+              <w:t>Explainer For Deep Learning Decisions</w:t>
             </w:r>
             <w:r>
               <w:rPr>
@@ -2981,11 +3008,12 @@
             </w:r>
             <w:r>
               <w:rPr>
-                <w:rFonts w:ascii="Cambria" w:hAnsi="Cambria" w:eastAsia="黑体" w:cs="Cambria"/>
-                <w:sz w:val="20"/>
-                <w:szCs w:val="20"/>
-              </w:rPr>
-              <w:t>Supervised by Prof. Yue Liu</w:t>
+                <w:rFonts w:hint="default" w:ascii="Cambria" w:hAnsi="Cambria" w:eastAsia="黑体" w:cs="Cambria"/>
+                <w:sz w:val="20"/>
+                <w:szCs w:val="20"/>
+                <w:lang w:val="en-US"/>
+              </w:rPr>
+              <w:t>Research Assistant</w:t>
             </w:r>
           </w:p>
         </w:tc>
@@ -3106,7 +3134,70 @@
                 <w:sz w:val="20"/>
                 <w:szCs w:val="20"/>
               </w:rPr>
-              <w:t>Developed a web application to explain classification decisions made by deep learning models</w:t>
+              <w:t xml:space="preserve">Developed a web application </w:t>
+            </w:r>
+            <w:r>
+              <w:rPr>
+                <w:rFonts w:hint="default" w:ascii="Cambria" w:hAnsi="Cambria" w:eastAsia="黑体" w:cs="Cambria"/>
+                <w:i/>
+                <w:iCs/>
+                <w:sz w:val="20"/>
+                <w:szCs w:val="20"/>
+                <w:lang w:val="en-US"/>
+              </w:rPr>
+              <w:t>for</w:t>
+            </w:r>
+            <w:r>
+              <w:rPr>
+                <w:rFonts w:hint="eastAsia" w:ascii="Cambria" w:hAnsi="Cambria" w:eastAsia="黑体" w:cs="Cambria"/>
+                <w:i/>
+                <w:iCs/>
+                <w:sz w:val="20"/>
+                <w:szCs w:val="20"/>
+              </w:rPr>
+              <w:t xml:space="preserve"> explain</w:t>
+            </w:r>
+            <w:r>
+              <w:rPr>
+                <w:rFonts w:hint="default" w:ascii="Cambria" w:hAnsi="Cambria" w:eastAsia="黑体" w:cs="Cambria"/>
+                <w:i/>
+                <w:iCs/>
+                <w:sz w:val="20"/>
+                <w:szCs w:val="20"/>
+                <w:lang w:val="en-US"/>
+              </w:rPr>
+              <w:t>ing</w:t>
+            </w:r>
+            <w:r>
+              <w:rPr>
+                <w:rFonts w:hint="eastAsia" w:ascii="Cambria" w:hAnsi="Cambria" w:eastAsia="黑体" w:cs="Cambria"/>
+                <w:i/>
+                <w:iCs/>
+                <w:sz w:val="20"/>
+                <w:szCs w:val="20"/>
+              </w:rPr>
+              <w:t xml:space="preserve"> </w:t>
+            </w:r>
+            <w:r>
+              <w:rPr>
+                <w:rFonts w:hint="default" w:ascii="Cambria" w:hAnsi="Cambria" w:eastAsia="黑体" w:cs="Cambria"/>
+                <w:i/>
+                <w:iCs/>
+                <w:sz w:val="20"/>
+                <w:szCs w:val="20"/>
+                <w:lang w:val="en-US"/>
+              </w:rPr>
+              <w:t xml:space="preserve">DNN image </w:t>
+            </w:r>
+            <w:r>
+              <w:rPr>
+                <w:rFonts w:hint="eastAsia" w:ascii="Cambria" w:hAnsi="Cambria" w:eastAsia="黑体" w:cs="Cambria"/>
+                <w:i/>
+                <w:iCs/>
+                <w:sz w:val="20"/>
+                <w:szCs w:val="20"/>
+              </w:rPr>
+              <w:t>classification decisions</w:t>
             </w:r>
           </w:p>
           <w:p>
@@ -3188,7 +3279,25 @@
                 <w:sz w:val="20"/>
                 <w:szCs w:val="20"/>
               </w:rPr>
-              <w:t xml:space="preserve"> using PyTorch to c</w:t>
+              <w:t xml:space="preserve"> using </w:t>
+            </w:r>
+            <w:r>
+              <w:rPr>
+                <w:rFonts w:hint="eastAsia" w:ascii="Cambria" w:hAnsi="Cambria" w:eastAsia="黑体" w:cs="Cambria"/>
+                <w:b/>
+                <w:bCs/>
+                <w:sz w:val="20"/>
+                <w:szCs w:val="20"/>
+              </w:rPr>
+              <w:t>PyTorch</w:t>
+            </w:r>
+            <w:r>
+              <w:rPr>
+                <w:rFonts w:hint="eastAsia" w:ascii="Cambria" w:hAnsi="Cambria" w:eastAsia="黑体" w:cs="Cambria"/>
+                <w:sz w:val="20"/>
+                <w:szCs w:val="20"/>
+              </w:rPr>
+              <w:t xml:space="preserve"> to c</w:t>
             </w:r>
             <w:r>
               <w:rPr>
@@ -3380,52 +3489,24 @@
             <w:pPr>
               <w:spacing w:before="156" w:beforeLines="50" w:line="280" w:lineRule="exact"/>
               <w:rPr>
-                <w:rFonts w:ascii="Cambria" w:hAnsi="Cambria" w:eastAsia="黑体" w:cs="Cambria"/>
-                <w:b/>
-                <w:bCs/>
-                <w:sz w:val="20"/>
-                <w:szCs w:val="20"/>
+                <w:rFonts w:hint="default" w:ascii="Cambria" w:hAnsi="Cambria" w:eastAsia="黑体" w:cs="Cambria"/>
+                <w:b/>
+                <w:bCs/>
+                <w:sz w:val="20"/>
+                <w:szCs w:val="20"/>
+                <w:lang w:val="en-US"/>
               </w:rPr>
             </w:pPr>
             <w:r>
               <w:rPr>
-                <w:rFonts w:ascii="Cambria" w:hAnsi="Cambria" w:eastAsia="黑体" w:cs="Cambria"/>
-                <w:b/>
-                <w:bCs/>
-                <w:sz w:val="20"/>
-                <w:szCs w:val="20"/>
-              </w:rPr>
-              <w:t xml:space="preserve">Automatic </w:t>
-            </w:r>
-            <w:r>
-              <w:rPr>
-                <w:rFonts w:hint="eastAsia" w:ascii="Cambria" w:hAnsi="Cambria" w:eastAsia="黑体" w:cs="Cambria"/>
-                <w:b/>
-                <w:bCs/>
-                <w:sz w:val="20"/>
-                <w:szCs w:val="20"/>
-              </w:rPr>
-              <w:t>A</w:t>
-            </w:r>
-            <w:r>
-              <w:rPr>
-                <w:rFonts w:ascii="Cambria" w:hAnsi="Cambria" w:eastAsia="黑体" w:cs="Cambria"/>
-                <w:b/>
-                <w:bCs/>
-                <w:sz w:val="20"/>
-                <w:szCs w:val="20"/>
-              </w:rPr>
-              <w:t xml:space="preserve">cquisition </w:t>
-            </w:r>
-            <w:r>
-              <w:rPr>
-                <w:rFonts w:hint="eastAsia" w:ascii="Cambria" w:hAnsi="Cambria" w:eastAsia="黑体" w:cs="Cambria"/>
-                <w:b/>
-                <w:bCs/>
-                <w:sz w:val="20"/>
-                <w:szCs w:val="20"/>
-              </w:rPr>
-              <w:t>O</w:t>
+                <w:rFonts w:hint="default" w:ascii="Cambria" w:hAnsi="Cambria" w:eastAsia="黑体" w:cs="Cambria"/>
+                <w:b/>
+                <w:bCs/>
+                <w:sz w:val="20"/>
+                <w:szCs w:val="20"/>
+                <w:lang w:val="en-US"/>
+              </w:rPr>
+              <w:t>Mining Property Relations o</w:t>
             </w:r>
             <w:r>
               <w:rPr>
@@ -3455,27 +3536,7 @@
                 <w:sz w:val="20"/>
                 <w:szCs w:val="20"/>
               </w:rPr>
-              <w:t>olid-</w:t>
-            </w:r>
-            <w:r>
-              <w:rPr>
-                <w:rFonts w:hint="eastAsia" w:ascii="Cambria" w:hAnsi="Cambria" w:eastAsia="黑体" w:cs="Cambria"/>
-                <w:b/>
-                <w:bCs/>
-                <w:sz w:val="20"/>
-                <w:szCs w:val="20"/>
-              </w:rPr>
-              <w:t>S</w:t>
-            </w:r>
-            <w:r>
-              <w:rPr>
-                <w:rFonts w:ascii="Cambria" w:hAnsi="Cambria" w:eastAsia="黑体" w:cs="Cambria"/>
-                <w:b/>
-                <w:bCs/>
-                <w:sz w:val="20"/>
-                <w:szCs w:val="20"/>
-              </w:rPr>
-              <w:t xml:space="preserve">tate </w:t>
+              <w:t xml:space="preserve">olid </w:t>
             </w:r>
             <w:r>
               <w:rPr>
@@ -3495,17 +3556,17 @@
                 <w:sz w:val="20"/>
                 <w:szCs w:val="20"/>
               </w:rPr>
-              <w:t xml:space="preserve">lectrolyte </w:t>
-            </w:r>
-            <w:r>
-              <w:rPr>
-                <w:rFonts w:hint="eastAsia" w:ascii="Cambria" w:hAnsi="Cambria" w:eastAsia="黑体" w:cs="Cambria"/>
-                <w:b/>
-                <w:bCs/>
-                <w:sz w:val="20"/>
-                <w:szCs w:val="20"/>
-              </w:rPr>
-              <w:t xml:space="preserve">Entities </w:t>
+              <w:t>lectrolyte</w:t>
+            </w:r>
+            <w:r>
+              <w:rPr>
+                <w:rFonts w:hint="eastAsia" w:ascii="Cambria" w:hAnsi="Cambria" w:eastAsia="黑体" w:cs="Cambria"/>
+                <w:b/>
+                <w:bCs/>
+                <w:sz w:val="20"/>
+                <w:szCs w:val="20"/>
+              </w:rPr>
+              <w:t xml:space="preserve"> </w:t>
             </w:r>
             <w:r>
               <w:rPr>
@@ -3517,11 +3578,12 @@
             </w:r>
             <w:r>
               <w:rPr>
-                <w:rFonts w:ascii="Cambria" w:hAnsi="Cambria" w:eastAsia="黑体" w:cs="Cambria"/>
-                <w:sz w:val="20"/>
-                <w:szCs w:val="20"/>
-              </w:rPr>
-              <w:t>Supervised by Prof. Yue Liu</w:t>
+                <w:rFonts w:hint="default" w:ascii="Cambria" w:hAnsi="Cambria" w:eastAsia="黑体" w:cs="Cambria"/>
+                <w:sz w:val="20"/>
+                <w:szCs w:val="20"/>
+                <w:lang w:val="en-US"/>
+              </w:rPr>
+              <w:t>Research Assistant</w:t>
             </w:r>
           </w:p>
         </w:tc>
@@ -3636,7 +3698,49 @@
                 <w:sz w:val="20"/>
                 <w:szCs w:val="20"/>
               </w:rPr>
-              <w:t>Developed a web application to help materials science researchers investigate potential relations between material properties</w:t>
+              <w:t xml:space="preserve">Developed a web application </w:t>
+            </w:r>
+            <w:r>
+              <w:rPr>
+                <w:rFonts w:hint="default" w:ascii="Cambria" w:hAnsi="Cambria" w:eastAsia="黑体" w:cs="Cambria"/>
+                <w:i/>
+                <w:iCs/>
+                <w:sz w:val="20"/>
+                <w:szCs w:val="20"/>
+                <w:lang w:val="en-US"/>
+              </w:rPr>
+              <w:t>for</w:t>
+            </w:r>
+            <w:r>
+              <w:rPr>
+                <w:rFonts w:hint="eastAsia" w:ascii="Cambria" w:hAnsi="Cambria" w:eastAsia="黑体" w:cs="Cambria"/>
+                <w:i/>
+                <w:iCs/>
+                <w:sz w:val="20"/>
+                <w:szCs w:val="20"/>
+              </w:rPr>
+              <w:t xml:space="preserve"> investigat</w:t>
+            </w:r>
+            <w:r>
+              <w:rPr>
+                <w:rFonts w:hint="default" w:ascii="Cambria" w:hAnsi="Cambria" w:eastAsia="黑体" w:cs="Cambria"/>
+                <w:i/>
+                <w:iCs/>
+                <w:sz w:val="20"/>
+                <w:szCs w:val="20"/>
+                <w:lang w:val="en-US"/>
+              </w:rPr>
+              <w:t>ing</w:t>
+            </w:r>
+            <w:r>
+              <w:rPr>
+                <w:rFonts w:hint="eastAsia" w:ascii="Cambria" w:hAnsi="Cambria" w:eastAsia="黑体" w:cs="Cambria"/>
+                <w:i/>
+                <w:iCs/>
+                <w:sz w:val="20"/>
+                <w:szCs w:val="20"/>
+              </w:rPr>
+              <w:t xml:space="preserve"> relations between material properties</w:t>
             </w:r>
           </w:p>
           <w:p>

</xml_diff>